<commit_message>
combining additional documents into one
</commit_message>
<xml_diff>
--- a/src/documentsTemplates/empty_form.docx
+++ b/src/documentsTemplates/empty_form.docx
@@ -30,14 +30,14 @@
         <w:gridCol w:w="112"/>
         <w:gridCol w:w="434"/>
         <w:gridCol w:w="266"/>
-        <w:gridCol w:w="567"/>
+        <w:gridCol w:w="568"/>
         <w:gridCol w:w="46"/>
         <w:gridCol w:w="259"/>
         <w:gridCol w:w="322"/>
-        <w:gridCol w:w="704"/>
+        <w:gridCol w:w="705"/>
         <w:gridCol w:w="619"/>
-        <w:gridCol w:w="132"/>
-        <w:gridCol w:w="2735"/>
+        <w:gridCol w:w="131"/>
+        <w:gridCol w:w="2734"/>
       </w:tblGrid>
       <w:tr>
         <w:trPr>
@@ -313,7 +313,7 @@
         </w:trPr>
         <w:tc>
           <w:tcPr>
-            <w:tcW w:w="6257" w:type="dxa"/>
+            <w:tcW w:w="6258" w:type="dxa"/>
             <w:gridSpan w:val="16"/>
             <w:tcBorders/>
             <w:vAlign w:val="center"/>
@@ -370,7 +370,7 @@
         </w:tc>
         <w:tc>
           <w:tcPr>
-            <w:tcW w:w="2735" w:type="dxa"/>
+            <w:tcW w:w="2734" w:type="dxa"/>
             <w:tcBorders/>
             <w:vAlign w:val="bottom"/>
           </w:tcPr>
@@ -637,7 +637,7 @@
         </w:tc>
         <w:tc>
           <w:tcPr>
-            <w:tcW w:w="567" w:type="dxa"/>
+            <w:tcW w:w="568" w:type="dxa"/>
             <w:tcBorders/>
           </w:tcPr>
           <w:p>
@@ -701,7 +701,7 @@
         </w:tc>
         <w:tc>
           <w:tcPr>
-            <w:tcW w:w="704" w:type="dxa"/>
+            <w:tcW w:w="705" w:type="dxa"/>
             <w:tcBorders/>
           </w:tcPr>
           <w:p>
@@ -733,7 +733,7 @@
         </w:tc>
         <w:tc>
           <w:tcPr>
-            <w:tcW w:w="132" w:type="dxa"/>
+            <w:tcW w:w="131" w:type="dxa"/>
             <w:tcBorders/>
           </w:tcPr>
           <w:p>
@@ -749,7 +749,7 @@
         </w:tc>
         <w:tc>
           <w:tcPr>
-            <w:tcW w:w="2735" w:type="dxa"/>
+            <w:tcW w:w="2734" w:type="dxa"/>
             <w:tcBorders/>
           </w:tcPr>
           <w:p>
@@ -791,7 +791,7 @@
         </w:tc>
         <w:tc>
           <w:tcPr>
-            <w:tcW w:w="2405" w:type="dxa"/>
+            <w:tcW w:w="2406" w:type="dxa"/>
             <w:gridSpan w:val="7"/>
             <w:tcBorders>
               <w:bottom w:val="single" w:sz="4" w:space="0" w:color="000000"/>
@@ -834,7 +834,7 @@
         </w:tc>
         <w:tc>
           <w:tcPr>
-            <w:tcW w:w="1904" w:type="dxa"/>
+            <w:tcW w:w="1905" w:type="dxa"/>
             <w:gridSpan w:val="4"/>
             <w:tcBorders/>
             <w:vAlign w:val="bottom"/>
@@ -853,7 +853,7 @@
         </w:tc>
         <w:tc>
           <w:tcPr>
-            <w:tcW w:w="2867" w:type="dxa"/>
+            <w:tcW w:w="2865" w:type="dxa"/>
             <w:gridSpan w:val="2"/>
             <w:tcBorders>
               <w:bottom w:val="single" w:sz="4" w:space="0" w:color="000000"/>
@@ -916,7 +916,7 @@
         </w:tc>
         <w:tc>
           <w:tcPr>
-            <w:tcW w:w="4688" w:type="dxa"/>
+            <w:tcW w:w="4689" w:type="dxa"/>
             <w:gridSpan w:val="14"/>
             <w:tcBorders/>
           </w:tcPr>
@@ -941,7 +941,7 @@
         </w:tc>
         <w:tc>
           <w:tcPr>
-            <w:tcW w:w="704" w:type="dxa"/>
+            <w:tcW w:w="705" w:type="dxa"/>
             <w:tcBorders/>
           </w:tcPr>
           <w:p>
@@ -957,7 +957,7 @@
         </w:tc>
         <w:tc>
           <w:tcPr>
-            <w:tcW w:w="3486" w:type="dxa"/>
+            <w:tcW w:w="3484" w:type="dxa"/>
             <w:gridSpan w:val="3"/>
             <w:tcBorders/>
           </w:tcPr>
@@ -1006,7 +1006,7 @@
         </w:tc>
         <w:tc>
           <w:tcPr>
-            <w:tcW w:w="3665" w:type="dxa"/>
+            <w:tcW w:w="3666" w:type="dxa"/>
             <w:gridSpan w:val="9"/>
             <w:tcBorders>
               <w:bottom w:val="single" w:sz="4" w:space="0" w:color="000000"/>
@@ -1037,7 +1037,7 @@
         </w:tc>
         <w:tc>
           <w:tcPr>
-            <w:tcW w:w="1904" w:type="dxa"/>
+            <w:tcW w:w="1905" w:type="dxa"/>
             <w:gridSpan w:val="4"/>
             <w:tcBorders/>
             <w:vAlign w:val="bottom"/>
@@ -1056,7 +1056,7 @@
         </w:tc>
         <w:tc>
           <w:tcPr>
-            <w:tcW w:w="2867" w:type="dxa"/>
+            <w:tcW w:w="2865" w:type="dxa"/>
             <w:gridSpan w:val="2"/>
             <w:tcBorders>
               <w:bottom w:val="single" w:sz="4" w:space="0" w:color="000000"/>
@@ -1107,7 +1107,7 @@
         </w:tc>
         <w:tc>
           <w:tcPr>
-            <w:tcW w:w="4688" w:type="dxa"/>
+            <w:tcW w:w="4689" w:type="dxa"/>
             <w:gridSpan w:val="14"/>
             <w:tcBorders/>
           </w:tcPr>
@@ -1132,7 +1132,7 @@
         </w:tc>
         <w:tc>
           <w:tcPr>
-            <w:tcW w:w="704" w:type="dxa"/>
+            <w:tcW w:w="705" w:type="dxa"/>
             <w:tcBorders/>
           </w:tcPr>
           <w:p>
@@ -1148,7 +1148,7 @@
         </w:tc>
         <w:tc>
           <w:tcPr>
-            <w:tcW w:w="3486" w:type="dxa"/>
+            <w:tcW w:w="3484" w:type="dxa"/>
             <w:gridSpan w:val="3"/>
             <w:tcBorders/>
           </w:tcPr>
@@ -1498,6 +1498,7 @@
             <w:pPr>
               <w:pStyle w:val="Normal"/>
               <w:widowControl w:val="false"/>
+              <w:jc w:val="center"/>
               <w:rPr>
                 <w:b/>
                 <w:i/>
@@ -1539,7 +1540,7 @@
         </w:tc>
         <w:tc>
           <w:tcPr>
-            <w:tcW w:w="1379" w:type="dxa"/>
+            <w:tcW w:w="1380" w:type="dxa"/>
             <w:gridSpan w:val="4"/>
             <w:tcBorders>
               <w:top w:val="single" w:sz="4" w:space="0" w:color="000000"/>
@@ -1573,7 +1574,7 @@
         </w:tc>
         <w:tc>
           <w:tcPr>
-            <w:tcW w:w="4817" w:type="dxa"/>
+            <w:tcW w:w="4816" w:type="dxa"/>
             <w:gridSpan w:val="7"/>
             <w:tcBorders>
               <w:top w:val="single" w:sz="4" w:space="0" w:color="000000"/>
@@ -1641,6 +1642,7 @@
             <w:pPr>
               <w:pStyle w:val="Normal"/>
               <w:widowControl w:val="false"/>
+              <w:jc w:val="center"/>
               <w:rPr>
                 <w:b/>
                 <w:i/>
@@ -1680,7 +1682,7 @@
         </w:tc>
         <w:tc>
           <w:tcPr>
-            <w:tcW w:w="1379" w:type="dxa"/>
+            <w:tcW w:w="1380" w:type="dxa"/>
             <w:gridSpan w:val="4"/>
             <w:tcBorders>
               <w:bottom w:val="single" w:sz="4" w:space="0" w:color="000000"/>
@@ -1713,7 +1715,7 @@
         </w:tc>
         <w:tc>
           <w:tcPr>
-            <w:tcW w:w="4817" w:type="dxa"/>
+            <w:tcW w:w="4816" w:type="dxa"/>
             <w:gridSpan w:val="7"/>
             <w:tcBorders/>
             <w:vAlign w:val="bottom"/>
@@ -2616,7 +2618,7 @@
         </w:tc>
         <w:tc>
           <w:tcPr>
-            <w:tcW w:w="2164" w:type="dxa"/>
+            <w:tcW w:w="2166" w:type="dxa"/>
             <w:gridSpan w:val="6"/>
             <w:tcBorders>
               <w:top w:val="single" w:sz="4" w:space="0" w:color="000000"/>
@@ -2647,7 +2649,7 @@
         </w:tc>
         <w:tc>
           <w:tcPr>
-            <w:tcW w:w="3486" w:type="dxa"/>
+            <w:tcW w:w="3484" w:type="dxa"/>
             <w:gridSpan w:val="3"/>
             <w:tcBorders>
               <w:top w:val="single" w:sz="4" w:space="0" w:color="000000"/>
@@ -2734,7 +2736,7 @@
         </w:tc>
         <w:tc>
           <w:tcPr>
-            <w:tcW w:w="2164" w:type="dxa"/>
+            <w:tcW w:w="2166" w:type="dxa"/>
             <w:gridSpan w:val="6"/>
             <w:tcBorders/>
             <w:vAlign w:val="bottom"/>
@@ -2762,7 +2764,7 @@
         </w:tc>
         <w:tc>
           <w:tcPr>
-            <w:tcW w:w="3486" w:type="dxa"/>
+            <w:tcW w:w="3484" w:type="dxa"/>
             <w:gridSpan w:val="3"/>
             <w:tcBorders>
               <w:top w:val="single" w:sz="4" w:space="0" w:color="000000"/>
@@ -2853,7 +2855,7 @@
         </w:tc>
         <w:tc>
           <w:tcPr>
-            <w:tcW w:w="2164" w:type="dxa"/>
+            <w:tcW w:w="2166" w:type="dxa"/>
             <w:gridSpan w:val="6"/>
             <w:tcBorders/>
             <w:vAlign w:val="bottom"/>
@@ -2873,7 +2875,7 @@
         </w:tc>
         <w:tc>
           <w:tcPr>
-            <w:tcW w:w="3486" w:type="dxa"/>
+            <w:tcW w:w="3484" w:type="dxa"/>
             <w:gridSpan w:val="3"/>
             <w:tcBorders>
               <w:top w:val="single" w:sz="4" w:space="0" w:color="000000"/>
@@ -2961,7 +2963,7 @@
         </w:tc>
         <w:tc>
           <w:tcPr>
-            <w:tcW w:w="2164" w:type="dxa"/>
+            <w:tcW w:w="2166" w:type="dxa"/>
             <w:gridSpan w:val="6"/>
             <w:tcBorders/>
             <w:vAlign w:val="bottom"/>
@@ -2981,7 +2983,7 @@
         </w:tc>
         <w:tc>
           <w:tcPr>
-            <w:tcW w:w="3486" w:type="dxa"/>
+            <w:tcW w:w="3484" w:type="dxa"/>
             <w:gridSpan w:val="3"/>
             <w:tcBorders>
               <w:top w:val="single" w:sz="4" w:space="0" w:color="000000"/>
@@ -3070,7 +3072,7 @@
         </w:tc>
         <w:tc>
           <w:tcPr>
-            <w:tcW w:w="2164" w:type="dxa"/>
+            <w:tcW w:w="2166" w:type="dxa"/>
             <w:gridSpan w:val="6"/>
             <w:tcBorders/>
             <w:vAlign w:val="bottom"/>
@@ -3091,7 +3093,7 @@
         </w:tc>
         <w:tc>
           <w:tcPr>
-            <w:tcW w:w="3486" w:type="dxa"/>
+            <w:tcW w:w="3484" w:type="dxa"/>
             <w:gridSpan w:val="3"/>
             <w:tcBorders>
               <w:top w:val="single" w:sz="4" w:space="0" w:color="000000"/>
@@ -3178,7 +3180,7 @@
         </w:tc>
         <w:tc>
           <w:tcPr>
-            <w:tcW w:w="2164" w:type="dxa"/>
+            <w:tcW w:w="2166" w:type="dxa"/>
             <w:gridSpan w:val="6"/>
             <w:tcBorders/>
             <w:vAlign w:val="bottom"/>
@@ -3197,7 +3199,7 @@
         </w:tc>
         <w:tc>
           <w:tcPr>
-            <w:tcW w:w="3486" w:type="dxa"/>
+            <w:tcW w:w="3484" w:type="dxa"/>
             <w:gridSpan w:val="3"/>
             <w:tcBorders>
               <w:top w:val="single" w:sz="4" w:space="0" w:color="000000"/>
@@ -3271,9 +3273,9 @@
         <w:gridCol w:w="1608"/>
         <w:gridCol w:w="601"/>
         <w:gridCol w:w="658"/>
-        <w:gridCol w:w="62"/>
+        <w:gridCol w:w="63"/>
         <w:gridCol w:w="2125"/>
-        <w:gridCol w:w="267"/>
+        <w:gridCol w:w="266"/>
       </w:tblGrid>
       <w:tr>
         <w:trPr>
@@ -3492,7 +3494,7 @@
         </w:tc>
         <w:tc>
           <w:tcPr>
-            <w:tcW w:w="720" w:type="dxa"/>
+            <w:tcW w:w="721" w:type="dxa"/>
             <w:gridSpan w:val="2"/>
             <w:tcBorders>
               <w:top w:val="single" w:sz="4" w:space="0" w:color="000000"/>
@@ -3559,7 +3561,7 @@
         </w:tc>
         <w:tc>
           <w:tcPr>
-            <w:tcW w:w="267" w:type="dxa"/>
+            <w:tcW w:w="266" w:type="dxa"/>
             <w:tcBorders>
               <w:top w:val="single" w:sz="4" w:space="0" w:color="000000"/>
               <w:right w:val="single" w:sz="4" w:space="0" w:color="000000"/>
@@ -3717,7 +3719,7 @@
         </w:tc>
         <w:tc>
           <w:tcPr>
-            <w:tcW w:w="720" w:type="dxa"/>
+            <w:tcW w:w="721" w:type="dxa"/>
             <w:gridSpan w:val="2"/>
             <w:tcBorders>
               <w:left w:val="single" w:sz="4" w:space="0" w:color="000000"/>
@@ -3767,7 +3769,7 @@
         </w:tc>
         <w:tc>
           <w:tcPr>
-            <w:tcW w:w="267" w:type="dxa"/>
+            <w:tcW w:w="266" w:type="dxa"/>
             <w:tcBorders>
               <w:right w:val="single" w:sz="4" w:space="0" w:color="000000"/>
             </w:tcBorders>
@@ -3920,7 +3922,7 @@
         </w:tc>
         <w:tc>
           <w:tcPr>
-            <w:tcW w:w="720" w:type="dxa"/>
+            <w:tcW w:w="721" w:type="dxa"/>
             <w:gridSpan w:val="2"/>
             <w:tcBorders>
               <w:left w:val="single" w:sz="4" w:space="0" w:color="000000"/>
@@ -3972,7 +3974,7 @@
         </w:tc>
         <w:tc>
           <w:tcPr>
-            <w:tcW w:w="267" w:type="dxa"/>
+            <w:tcW w:w="266" w:type="dxa"/>
             <w:tcBorders>
               <w:bottom w:val="single" w:sz="4" w:space="0" w:color="000000"/>
               <w:right w:val="single" w:sz="4" w:space="0" w:color="000000"/>
@@ -10628,7 +10630,23 @@
                 <w:i/>
                 <w:szCs w:val="16"/>
               </w:rPr>
-              <w:t>{worker2}</w:t>
+              <w:t>{worker</w:t>
+            </w:r>
+            <w:r>
+              <w:rPr>
+                <w:b/>
+                <w:i/>
+                <w:szCs w:val="16"/>
+              </w:rPr>
+              <w:t>3</w:t>
+            </w:r>
+            <w:r>
+              <w:rPr>
+                <w:b/>
+                <w:i/>
+                <w:szCs w:val="16"/>
+              </w:rPr>
+              <w:t>}</w:t>
             </w:r>
           </w:p>
         </w:tc>

</xml_diff>